<commit_message>
navigation bar in home page
</commit_message>
<xml_diff>
--- a/Yakov Sachuk CV.docx
+++ b/Yakov Sachuk CV.docx
@@ -1418,57 +1418,91 @@
         </w:rPr>
         <w:t xml:space="preserve"> כולל כתיבת אתר אישי </w:t>
       </w:r>
-      <w:hyperlink r:id="rId8" w:history="1">
-        <w:r>
-          <w:rPr>
-            <w:rStyle w:val="Hyperlink"/>
-            <w:rFonts w:asciiTheme="minorBidi" w:hAnsiTheme="minorBidi" w:cs="Arial"/>
-            <w:sz w:val="22"/>
-            <w:szCs w:val="22"/>
-            <w:rtl/>
-          </w:rPr>
-          <w:t>(</w:t>
-        </w:r>
-        <w:proofErr w:type="spellStart"/>
-        <w:r>
-          <w:rPr>
-            <w:rStyle w:val="Hyperlink"/>
-            <w:rFonts w:asciiTheme="minorBidi" w:hAnsiTheme="minorBidi" w:cs="Arial"/>
-            <w:sz w:val="22"/>
-            <w:szCs w:val="22"/>
-          </w:rPr>
-          <w:t>YS_</w:t>
-        </w:r>
-        <w:r>
-          <w:rPr>
-            <w:rStyle w:val="Hyperlink"/>
-            <w:rFonts w:asciiTheme="minorBidi" w:hAnsiTheme="minorBidi" w:cs="Arial"/>
-            <w:sz w:val="22"/>
-            <w:szCs w:val="22"/>
-          </w:rPr>
-          <w:t>W</w:t>
-        </w:r>
-        <w:r>
-          <w:rPr>
-            <w:rStyle w:val="Hyperlink"/>
-            <w:rFonts w:asciiTheme="minorBidi" w:hAnsiTheme="minorBidi" w:cs="Arial"/>
-            <w:sz w:val="22"/>
-            <w:szCs w:val="22"/>
-          </w:rPr>
-          <w:t>ebPortfolio</w:t>
-        </w:r>
-        <w:proofErr w:type="spellEnd"/>
-        <w:r>
-          <w:rPr>
-            <w:rStyle w:val="Hyperlink"/>
-            <w:rFonts w:asciiTheme="minorBidi" w:hAnsiTheme="minorBidi" w:cs="Arial"/>
-            <w:sz w:val="22"/>
-            <w:szCs w:val="22"/>
-            <w:rtl/>
-          </w:rPr>
-          <w:t>)</w:t>
-        </w:r>
-      </w:hyperlink>
+      <w:r>
+        <w:fldChar w:fldCharType="begin"/>
+      </w:r>
+      <w:r>
+        <w:instrText>HYPERLINK "https://jekoob.github.io/web_portfolio_V2/"</w:instrText>
+      </w:r>
+      <w:r>
+        <w:fldChar w:fldCharType="separate"/>
+      </w:r>
+      <w:r>
+        <w:rPr>
+          <w:rStyle w:val="Hyperlink"/>
+          <w:rFonts w:asciiTheme="minorBidi" w:hAnsiTheme="minorBidi" w:cs="Arial"/>
+          <w:sz w:val="22"/>
+          <w:szCs w:val="22"/>
+          <w:rtl/>
+        </w:rPr>
+        <w:t>(</w:t>
+      </w:r>
+      <w:proofErr w:type="spellStart"/>
+      <w:r>
+        <w:rPr>
+          <w:rStyle w:val="Hyperlink"/>
+          <w:rFonts w:asciiTheme="minorBidi" w:hAnsiTheme="minorBidi" w:cs="Arial"/>
+          <w:sz w:val="22"/>
+          <w:szCs w:val="22"/>
+        </w:rPr>
+        <w:t>YS_We</w:t>
+      </w:r>
+      <w:r>
+        <w:rPr>
+          <w:rStyle w:val="Hyperlink"/>
+          <w:rFonts w:asciiTheme="minorBidi" w:hAnsiTheme="minorBidi" w:cs="Arial"/>
+          <w:sz w:val="22"/>
+          <w:szCs w:val="22"/>
+        </w:rPr>
+        <w:t>b</w:t>
+      </w:r>
+      <w:r>
+        <w:rPr>
+          <w:rStyle w:val="Hyperlink"/>
+          <w:rFonts w:asciiTheme="minorBidi" w:hAnsiTheme="minorBidi" w:cs="Arial"/>
+          <w:sz w:val="22"/>
+          <w:szCs w:val="22"/>
+        </w:rPr>
+        <w:t>Portf</w:t>
+      </w:r>
+      <w:r>
+        <w:rPr>
+          <w:rStyle w:val="Hyperlink"/>
+          <w:rFonts w:asciiTheme="minorBidi" w:hAnsiTheme="minorBidi" w:cs="Arial"/>
+          <w:sz w:val="22"/>
+          <w:szCs w:val="22"/>
+        </w:rPr>
+        <w:t>o</w:t>
+      </w:r>
+      <w:r>
+        <w:rPr>
+          <w:rStyle w:val="Hyperlink"/>
+          <w:rFonts w:asciiTheme="minorBidi" w:hAnsiTheme="minorBidi" w:cs="Arial"/>
+          <w:sz w:val="22"/>
+          <w:szCs w:val="22"/>
+        </w:rPr>
+        <w:t>lio</w:t>
+      </w:r>
+      <w:proofErr w:type="spellEnd"/>
+      <w:r>
+        <w:rPr>
+          <w:rStyle w:val="Hyperlink"/>
+          <w:rFonts w:asciiTheme="minorBidi" w:hAnsiTheme="minorBidi" w:cs="Arial"/>
+          <w:sz w:val="22"/>
+          <w:szCs w:val="22"/>
+          <w:rtl/>
+        </w:rPr>
+        <w:t>)</w:t>
+      </w:r>
+      <w:r>
+        <w:rPr>
+          <w:rStyle w:val="Hyperlink"/>
+          <w:rFonts w:asciiTheme="minorBidi" w:hAnsiTheme="minorBidi" w:cs="Arial"/>
+          <w:sz w:val="22"/>
+          <w:szCs w:val="22"/>
+        </w:rPr>
+        <w:fldChar w:fldCharType="end"/>
+      </w:r>
       <w:r>
         <w:rPr>
           <w:rFonts w:asciiTheme="minorBidi" w:hAnsiTheme="minorBidi" w:cs="Arial" w:hint="cs"/>

</xml_diff>

<commit_message>
chang aord to pdf
</commit_message>
<xml_diff>
--- a/Yakov Sachuk CV.docx
+++ b/Yakov Sachuk CV.docx
@@ -655,16 +655,6 @@
           <w:rtl/>
         </w:rPr>
         <w:t xml:space="preserve">בשפת </w:t>
-      </w:r>
-      <w:r>
-        <w:rPr>
-          <w:rFonts w:asciiTheme="minorBidi" w:hAnsiTheme="minorBidi" w:cstheme="minorBidi"/>
-          <w:b/>
-          <w:bCs/>
-          <w:sz w:val="22"/>
-          <w:szCs w:val="22"/>
-        </w:rPr>
-        <w:t xml:space="preserve">Java + </w:t>
       </w:r>
       <w:r>
         <w:rPr>
@@ -1628,55 +1618,57 @@
         </w:rPr>
         <w:t xml:space="preserve"> כולל כתיבת אתר אישי </w:t>
       </w:r>
-      <w:r>
-        <w:fldChar w:fldCharType="begin"/>
-      </w:r>
-      <w:r>
-        <w:instrText xml:space="preserve"> HYPERLINK "https://jekoob.github.io/web_portfolio_V2/" </w:instrText>
-      </w:r>
-      <w:r>
-        <w:fldChar w:fldCharType="separate"/>
-      </w:r>
-      <w:r>
-        <w:rPr>
-          <w:rStyle w:val="Hyperlink"/>
-          <w:rFonts w:asciiTheme="minorBidi" w:hAnsiTheme="minorBidi" w:cs="Arial"/>
-          <w:sz w:val="22"/>
-          <w:szCs w:val="22"/>
-          <w:rtl/>
-        </w:rPr>
-        <w:t>(</w:t>
-      </w:r>
-      <w:proofErr w:type="spellStart"/>
-      <w:r>
-        <w:rPr>
-          <w:rStyle w:val="Hyperlink"/>
-          <w:rFonts w:asciiTheme="minorBidi" w:hAnsiTheme="minorBidi" w:cs="Arial"/>
-          <w:sz w:val="22"/>
-          <w:szCs w:val="22"/>
-        </w:rPr>
-        <w:t>YS_WebPortfolio</w:t>
-      </w:r>
-      <w:proofErr w:type="spellEnd"/>
-      <w:r>
-        <w:rPr>
-          <w:rStyle w:val="Hyperlink"/>
-          <w:rFonts w:asciiTheme="minorBidi" w:hAnsiTheme="minorBidi" w:cs="Arial"/>
-          <w:sz w:val="22"/>
-          <w:szCs w:val="22"/>
-          <w:rtl/>
-        </w:rPr>
-        <w:t>)</w:t>
-      </w:r>
-      <w:r>
-        <w:rPr>
-          <w:rStyle w:val="Hyperlink"/>
-          <w:rFonts w:asciiTheme="minorBidi" w:hAnsiTheme="minorBidi" w:cs="Arial"/>
-          <w:sz w:val="22"/>
-          <w:szCs w:val="22"/>
-        </w:rPr>
-        <w:fldChar w:fldCharType="end"/>
-      </w:r>
+      <w:hyperlink r:id="rId9" w:history="1">
+        <w:r>
+          <w:rPr>
+            <w:rStyle w:val="Hyperlink"/>
+            <w:rFonts w:asciiTheme="minorBidi" w:hAnsiTheme="minorBidi" w:cs="Arial"/>
+            <w:sz w:val="22"/>
+            <w:szCs w:val="22"/>
+            <w:rtl/>
+          </w:rPr>
+          <w:t>(</w:t>
+        </w:r>
+        <w:proofErr w:type="spellStart"/>
+        <w:r>
+          <w:rPr>
+            <w:rStyle w:val="Hyperlink"/>
+            <w:rFonts w:asciiTheme="minorBidi" w:hAnsiTheme="minorBidi" w:cs="Arial"/>
+            <w:sz w:val="22"/>
+            <w:szCs w:val="22"/>
+          </w:rPr>
+          <w:t>YS_Web</w:t>
+        </w:r>
+        <w:r>
+          <w:rPr>
+            <w:rStyle w:val="Hyperlink"/>
+            <w:rFonts w:asciiTheme="minorBidi" w:hAnsiTheme="minorBidi" w:cs="Arial"/>
+            <w:sz w:val="22"/>
+            <w:szCs w:val="22"/>
+          </w:rPr>
+          <w:t>P</w:t>
+        </w:r>
+        <w:r>
+          <w:rPr>
+            <w:rStyle w:val="Hyperlink"/>
+            <w:rFonts w:asciiTheme="minorBidi" w:hAnsiTheme="minorBidi" w:cs="Arial"/>
+            <w:sz w:val="22"/>
+            <w:szCs w:val="22"/>
+          </w:rPr>
+          <w:t>ortfolio</w:t>
+        </w:r>
+        <w:proofErr w:type="spellEnd"/>
+        <w:r>
+          <w:rPr>
+            <w:rStyle w:val="Hyperlink"/>
+            <w:rFonts w:asciiTheme="minorBidi" w:hAnsiTheme="minorBidi" w:cs="Arial"/>
+            <w:sz w:val="22"/>
+            <w:szCs w:val="22"/>
+            <w:rtl/>
+          </w:rPr>
+          <w:t>)</w:t>
+        </w:r>
+      </w:hyperlink>
       <w:r>
         <w:rPr>
           <w:rFonts w:asciiTheme="minorBidi" w:hAnsiTheme="minorBidi" w:cs="Arial" w:hint="cs"/>
@@ -2358,21 +2350,31 @@
         </w:rPr>
         <w:t>(</w:t>
       </w:r>
-      <w:r>
-        <w:rPr>
-          <w:rFonts w:asciiTheme="minorBidi" w:hAnsiTheme="minorBidi" w:cstheme="minorBidi"/>
-          <w:sz w:val="22"/>
-          <w:szCs w:val="22"/>
-        </w:rPr>
-        <w:t>Android),</w:t>
-      </w:r>
-      <w:r>
-        <w:rPr>
-          <w:rFonts w:asciiTheme="minorBidi" w:hAnsiTheme="minorBidi" w:cstheme="minorBidi"/>
-          <w:sz w:val="22"/>
-          <w:szCs w:val="22"/>
-        </w:rPr>
-        <w:t xml:space="preserve"> Linux</w:t>
+      <w:proofErr w:type="spellStart"/>
+      <w:r>
+        <w:rPr>
+          <w:rFonts w:asciiTheme="minorBidi" w:hAnsiTheme="minorBidi" w:cstheme="minorBidi"/>
+          <w:sz w:val="22"/>
+          <w:szCs w:val="22"/>
+        </w:rPr>
+        <w:t>Iphone</w:t>
+      </w:r>
+      <w:proofErr w:type="spellEnd"/>
+      <w:r>
+        <w:rPr>
+          <w:rFonts w:asciiTheme="minorBidi" w:hAnsiTheme="minorBidi" w:cstheme="minorBidi"/>
+          <w:sz w:val="22"/>
+          <w:szCs w:val="22"/>
+        </w:rPr>
+        <w:t>)</w:t>
+      </w:r>
+      <w:r>
+        <w:rPr>
+          <w:rFonts w:asciiTheme="minorBidi" w:hAnsiTheme="minorBidi" w:cstheme="minorBidi"/>
+          <w:sz w:val="22"/>
+          <w:szCs w:val="22"/>
+        </w:rPr>
+        <w:t xml:space="preserve"> </w:t>
       </w:r>
     </w:p>
     <w:p>

</xml_diff>